<commit_message>
Updated Word Doc Responsibilities
Updated word doc with what we all did
</commit_message>
<xml_diff>
--- a/CIS 435 Proj 3 notes.docx
+++ b/CIS 435 Proj 3 notes.docx
@@ -168,6 +168,9 @@
         </w:numPr>
       </w:pPr>
       <w:r>
+        <w:rPr>
+          <w:noProof/>
+        </w:rPr>
         <w:drawing>
           <wp:inline distT="0" distB="0" distL="0" distR="0" wp14:anchorId="2EA387F6" wp14:editId="06293113">
             <wp:extent cx="5943600" cy="3785235"/>
@@ -276,6 +279,9 @@
     </w:p>
     <w:p>
       <w:r>
+        <w:rPr>
+          <w:noProof/>
+        </w:rPr>
         <w:drawing>
           <wp:inline distT="0" distB="0" distL="0" distR="0" wp14:anchorId="2E6E1E20" wp14:editId="6AE46266">
             <wp:extent cx="5943600" cy="2489200"/>
@@ -316,6 +322,9 @@
     <w:p/>
     <w:p>
       <w:r>
+        <w:rPr>
+          <w:noProof/>
+        </w:rPr>
         <w:drawing>
           <wp:inline distT="0" distB="0" distL="0" distR="0" wp14:anchorId="3A02733F" wp14:editId="384C794D">
             <wp:extent cx="5191125" cy="4034214"/>
@@ -463,7 +472,10 @@
     </w:p>
     <w:p>
       <w:r>
-        <w:t xml:space="preserve">Start </w:t>
+        <w:t>First commit in</w:t>
+      </w:r>
+      <w:r>
+        <w:t xml:space="preserve"> </w:t>
       </w:r>
       <w:proofErr w:type="spellStart"/>
       <w:r>
@@ -476,10 +488,19 @@
     </w:p>
     <w:p>
       <w:r>
-        <w:t>Fix broken Home link</w:t>
-      </w:r>
-    </w:p>
-    <w:p/>
+        <w:t>Home link</w:t>
+      </w:r>
+    </w:p>
+    <w:p>
+      <w:r>
+        <w:t>Partial 6.4 (Register Product)</w:t>
+      </w:r>
+    </w:p>
+    <w:p>
+      <w:r>
+        <w:t>6.5 (Create Incident)</w:t>
+      </w:r>
+    </w:p>
     <w:p/>
     <w:p>
       <w:pPr>
@@ -496,6 +517,30 @@
         <w:t>Samantha</w:t>
       </w:r>
     </w:p>
+    <w:p>
+      <w:r>
+        <w:t>6.1</w:t>
+      </w:r>
+      <w:r>
+        <w:t xml:space="preserve"> (Manage products)</w:t>
+      </w:r>
+    </w:p>
+    <w:p>
+      <w:r>
+        <w:t>6.2</w:t>
+      </w:r>
+      <w:r>
+        <w:t xml:space="preserve"> (Manage technicians)</w:t>
+      </w:r>
+    </w:p>
+    <w:p>
+      <w:r>
+        <w:t>6.4</w:t>
+      </w:r>
+      <w:r>
+        <w:t xml:space="preserve"> (Register Products)</w:t>
+      </w:r>
+    </w:p>
     <w:p/>
     <w:p>
       <w:pPr>
@@ -512,6 +557,29 @@
         <w:t>Jess</w:t>
       </w:r>
     </w:p>
+    <w:p>
+      <w:r>
+        <w:t>6.3 (Manage customers)</w:t>
+      </w:r>
+    </w:p>
+    <w:p>
+      <w:r>
+        <w:t>Testing</w:t>
+      </w:r>
+    </w:p>
+    <w:p>
+      <w:r>
+        <w:t>Final</w:t>
+      </w:r>
+      <w:r>
+        <w:t xml:space="preserve"> </w:t>
+      </w:r>
+      <w:r>
+        <w:t>report</w:t>
+      </w:r>
+    </w:p>
+    <w:p/>
+    <w:p/>
     <w:sectPr>
       <w:pgSz w:w="12240" w:h="15840"/>
       <w:pgMar w:top="1440" w:right="1440" w:bottom="1440" w:left="1440" w:header="720" w:footer="720" w:gutter="0"/>
@@ -880,6 +948,7 @@
     <w:lsdException w:name="HTML Sample" w:semiHidden="1" w:unhideWhenUsed="1"/>
     <w:lsdException w:name="HTML Typewriter" w:semiHidden="1" w:unhideWhenUsed="1"/>
     <w:lsdException w:name="HTML Variable" w:semiHidden="1" w:unhideWhenUsed="1"/>
+    <w:lsdException w:name="Normal Table" w:semiHidden="1" w:unhideWhenUsed="1"/>
     <w:lsdException w:name="annotation subject" w:semiHidden="1" w:unhideWhenUsed="1"/>
     <w:lsdException w:name="No List" w:semiHidden="1" w:unhideWhenUsed="1"/>
     <w:lsdException w:name="Outline List 1" w:semiHidden="1" w:unhideWhenUsed="1"/>
@@ -926,8 +995,10 @@
     <w:lsdException w:name="Table Subtle 2" w:semiHidden="1" w:unhideWhenUsed="1"/>
     <w:lsdException w:name="Table Web 1" w:semiHidden="1" w:unhideWhenUsed="1"/>
     <w:lsdException w:name="Table Web 2" w:semiHidden="1" w:unhideWhenUsed="1"/>
+    <w:lsdException w:name="Table Web 3" w:semiHidden="1" w:unhideWhenUsed="1"/>
     <w:lsdException w:name="Balloon Text" w:semiHidden="1" w:unhideWhenUsed="1"/>
     <w:lsdException w:name="Table Grid" w:uiPriority="39"/>
+    <w:lsdException w:name="Table Theme" w:semiHidden="1" w:unhideWhenUsed="1"/>
     <w:lsdException w:name="Placeholder Text" w:semiHidden="1"/>
     <w:lsdException w:name="No Spacing" w:uiPriority="1" w:qFormat="1"/>
     <w:lsdException w:name="Light Shading" w:uiPriority="60"/>

</xml_diff>